<commit_message>
Lab 9 task 1. completed
</commit_message>
<xml_diff>
--- a/in_process/Lab_9.docx
+++ b/in_process/Lab_9.docx
@@ -347,8 +347,6 @@
             </w:rPr>
             <w:t>ки</w:t>
           </w:r>
-          <w:bookmarkStart w:id="0" w:name="_GoBack"/>
-          <w:bookmarkEnd w:id="0"/>
           <w:r>
             <w:rPr>
               <w:sz w:val="28"/>
@@ -952,13 +950,7 @@
                         <w:rPr>
                           <w:rFonts w:ascii="Cambria Math" w:hAnsi="Cambria Math"/>
                         </w:rPr>
-                        <m:t>0</m:t>
-                      </m:r>
-                      <m:r>
-                        <w:rPr>
-                          <w:rFonts w:ascii="Cambria Math" w:hAnsi="Cambria Math"/>
-                        </w:rPr>
-                        <m:t>≤t≤1</m:t>
+                        <m:t>0≤t≤1</m:t>
                       </m:r>
                       <m:ctrlPr>
                         <w:rPr>
@@ -1046,9 +1038,6 @@
         <w:p>
           <w:pPr>
             <w:pStyle w:val="Heading2"/>
-            <w:rPr>
-              <w:lang w:val="en-US"/>
-            </w:rPr>
           </w:pPr>
           <w:r>
             <w:t>Решение</w:t>
@@ -1056,11 +1045,1393 @@
         </w:p>
         <w:p>
           <w:pPr>
+            <w:rPr>
+              <w:rFonts w:eastAsiaTheme="minorEastAsia"/>
+            </w:rPr>
+          </w:pPr>
+          <w:r>
+            <w:rPr>
+              <w:rFonts w:eastAsiaTheme="minorEastAsia"/>
+            </w:rPr>
+            <w:t>Покажем, что норма не удовлетворяет третьей аксиоме. Возьмем</w:t>
+          </w:r>
+          <w:r>
+            <w:rPr>
+              <w:rFonts w:eastAsiaTheme="minorEastAsia"/>
+              <w:i/>
+            </w:rPr>
+            <w:t xml:space="preserve"> </w:t>
+          </w:r>
+          <m:oMath>
+            <m:r>
+              <w:rPr>
+                <w:rFonts w:ascii="Cambria Math" w:eastAsiaTheme="minorEastAsia" w:hAnsi="Cambria Math"/>
+              </w:rPr>
+              <m:t>x</m:t>
+            </m:r>
+            <m:d>
+              <m:dPr>
+                <m:ctrlPr>
+                  <w:rPr>
+                    <w:rFonts w:ascii="Cambria Math" w:eastAsiaTheme="minorEastAsia" w:hAnsi="Cambria Math"/>
+                    <w:i/>
+                  </w:rPr>
+                </m:ctrlPr>
+              </m:dPr>
+              <m:e>
+                <m:r>
+                  <w:rPr>
+                    <w:rFonts w:ascii="Cambria Math" w:eastAsiaTheme="minorEastAsia" w:hAnsi="Cambria Math"/>
+                  </w:rPr>
+                  <m:t>t</m:t>
+                </m:r>
+              </m:e>
+            </m:d>
+            <m:r>
+              <w:rPr>
+                <w:rFonts w:ascii="Cambria Math" w:eastAsiaTheme="minorEastAsia" w:hAnsi="Cambria Math"/>
+              </w:rPr>
+              <m:t>=</m:t>
+            </m:r>
+            <m:sSup>
+              <m:sSupPr>
+                <m:ctrlPr>
+                  <w:rPr>
+                    <w:rFonts w:ascii="Cambria Math" w:eastAsiaTheme="minorEastAsia" w:hAnsi="Cambria Math"/>
+                    <w:i/>
+                  </w:rPr>
+                </m:ctrlPr>
+              </m:sSupPr>
+              <m:e>
+                <m:r>
+                  <w:rPr>
+                    <w:rFonts w:ascii="Cambria Math" w:eastAsiaTheme="minorEastAsia" w:hAnsi="Cambria Math"/>
+                  </w:rPr>
+                  <m:t>t</m:t>
+                </m:r>
+              </m:e>
+              <m:sup>
+                <m:r>
+                  <w:rPr>
+                    <w:rFonts w:ascii="Cambria Math" w:eastAsiaTheme="minorEastAsia" w:hAnsi="Cambria Math"/>
+                  </w:rPr>
+                  <m:t>3</m:t>
+                </m:r>
+              </m:sup>
+            </m:sSup>
+          </m:oMath>
+          <w:r>
+            <w:rPr>
+              <w:rFonts w:eastAsiaTheme="minorEastAsia"/>
+              <w:i/>
+            </w:rPr>
+            <w:t xml:space="preserve"> </w:t>
+          </w:r>
+          <w:r>
+            <w:rPr>
+              <w:rFonts w:eastAsiaTheme="minorEastAsia"/>
+            </w:rPr>
+            <w:t>и</w:t>
+          </w:r>
+          <w:r>
+            <w:rPr>
+              <w:rFonts w:eastAsiaTheme="minorEastAsia"/>
+              <w:i/>
+            </w:rPr>
+            <w:t xml:space="preserve"> </w:t>
+          </w:r>
+          <m:oMath>
+            <m:r>
+              <w:rPr>
+                <w:rFonts w:ascii="Cambria Math" w:eastAsiaTheme="minorEastAsia" w:hAnsi="Cambria Math"/>
+              </w:rPr>
+              <m:t>y</m:t>
+            </m:r>
+            <m:d>
+              <m:dPr>
+                <m:ctrlPr>
+                  <w:rPr>
+                    <w:rFonts w:ascii="Cambria Math" w:eastAsiaTheme="minorEastAsia" w:hAnsi="Cambria Math"/>
+                    <w:i/>
+                  </w:rPr>
+                </m:ctrlPr>
+              </m:dPr>
+              <m:e>
+                <m:r>
+                  <w:rPr>
+                    <w:rFonts w:ascii="Cambria Math" w:eastAsiaTheme="minorEastAsia" w:hAnsi="Cambria Math"/>
+                  </w:rPr>
+                  <m:t>t</m:t>
+                </m:r>
+              </m:e>
+            </m:d>
+            <m:r>
+              <w:rPr>
+                <w:rFonts w:ascii="Cambria Math" w:eastAsiaTheme="minorEastAsia" w:hAnsi="Cambria Math"/>
+              </w:rPr>
+              <m:t>= -</m:t>
+            </m:r>
+            <m:sSup>
+              <m:sSupPr>
+                <m:ctrlPr>
+                  <w:rPr>
+                    <w:rFonts w:ascii="Cambria Math" w:eastAsiaTheme="minorEastAsia" w:hAnsi="Cambria Math"/>
+                    <w:i/>
+                  </w:rPr>
+                </m:ctrlPr>
+              </m:sSupPr>
+              <m:e>
+                <m:r>
+                  <w:rPr>
+                    <w:rFonts w:ascii="Cambria Math" w:eastAsiaTheme="minorEastAsia" w:hAnsi="Cambria Math"/>
+                  </w:rPr>
+                  <m:t>t</m:t>
+                </m:r>
+              </m:e>
+              <m:sup>
+                <m:r>
+                  <w:rPr>
+                    <w:rFonts w:ascii="Cambria Math" w:eastAsiaTheme="minorEastAsia" w:hAnsi="Cambria Math"/>
+                  </w:rPr>
+                  <m:t>3</m:t>
+                </m:r>
+              </m:sup>
+            </m:sSup>
+          </m:oMath>
+          <w:r>
+            <w:rPr>
+              <w:rFonts w:eastAsiaTheme="minorEastAsia"/>
+            </w:rPr>
+            <w:t xml:space="preserve">, </w:t>
+          </w:r>
+          <w:r>
+            <w:rPr>
+              <w:rFonts w:eastAsiaTheme="minorEastAsia"/>
+            </w:rPr>
+            <w:t>то</w:t>
+          </w:r>
+          <w:r>
+            <w:rPr>
+              <w:rFonts w:eastAsiaTheme="minorEastAsia"/>
+            </w:rPr>
+            <w:t>гда</w:t>
+          </w:r>
+        </w:p>
+        <w:p>
+          <w:pPr>
             <w:ind w:firstLine="567"/>
+            <w:jc w:val="center"/>
             <w:rPr>
+              <w:rFonts w:eastAsiaTheme="minorEastAsia"/>
               <w:lang w:val="en-US"/>
             </w:rPr>
           </w:pPr>
+          <m:oMathPara>
+            <m:oMath>
+              <m:d>
+                <m:dPr>
+                  <m:begChr m:val="‖"/>
+                  <m:endChr m:val="‖"/>
+                  <m:ctrlPr>
+                    <w:rPr>
+                      <w:rFonts w:ascii="Cambria Math" w:eastAsiaTheme="minorEastAsia" w:hAnsi="Cambria Math"/>
+                      <w:i/>
+                    </w:rPr>
+                  </m:ctrlPr>
+                </m:dPr>
+                <m:e>
+                  <m:r>
+                    <w:rPr>
+                      <w:rFonts w:ascii="Cambria Math" w:eastAsiaTheme="minorEastAsia" w:hAnsi="Cambria Math"/>
+                      <w:lang w:val="en-US"/>
+                    </w:rPr>
+                    <m:t>x</m:t>
+                  </m:r>
+                </m:e>
+              </m:d>
+              <m:r>
+                <w:rPr>
+                  <w:rFonts w:ascii="Cambria Math" w:eastAsiaTheme="minorEastAsia" w:hAnsi="Cambria Math"/>
+                </w:rPr>
+                <m:t xml:space="preserve">= </m:t>
+              </m:r>
+              <m:d>
+                <m:dPr>
+                  <m:begChr m:val="|"/>
+                  <m:endChr m:val="|"/>
+                  <m:ctrlPr>
+                    <w:rPr>
+                      <w:rFonts w:ascii="Cambria Math" w:hAnsi="Cambria Math"/>
+                      <w:i/>
+                      <w:lang w:val="en-US"/>
+                    </w:rPr>
+                  </m:ctrlPr>
+                </m:dPr>
+                <m:e>
+                  <m:r>
+                    <w:rPr>
+                      <w:rFonts w:ascii="Cambria Math" w:hAnsi="Cambria Math"/>
+                      <w:lang w:val="en-US"/>
+                    </w:rPr>
+                    <m:t>x</m:t>
+                  </m:r>
+                  <m:d>
+                    <m:dPr>
+                      <m:ctrlPr>
+                        <w:rPr>
+                          <w:rFonts w:ascii="Cambria Math" w:hAnsi="Cambria Math"/>
+                          <w:i/>
+                          <w:lang w:val="en-US"/>
+                        </w:rPr>
+                      </m:ctrlPr>
+                    </m:dPr>
+                    <m:e>
+                      <m:r>
+                        <w:rPr>
+                          <w:rFonts w:ascii="Cambria Math" w:hAnsi="Cambria Math"/>
+                        </w:rPr>
+                        <m:t>0</m:t>
+                      </m:r>
+                    </m:e>
+                  </m:d>
+                </m:e>
+              </m:d>
+              <m:r>
+                <w:rPr>
+                  <w:rFonts w:ascii="Cambria Math" w:hAnsi="Cambria Math"/>
+                </w:rPr>
+                <m:t>+</m:t>
+              </m:r>
+              <m:d>
+                <m:dPr>
+                  <m:begChr m:val="|"/>
+                  <m:endChr m:val="|"/>
+                  <m:ctrlPr>
+                    <w:rPr>
+                      <w:rFonts w:ascii="Cambria Math" w:hAnsi="Cambria Math"/>
+                      <w:i/>
+                      <w:lang w:val="en-US"/>
+                    </w:rPr>
+                  </m:ctrlPr>
+                </m:dPr>
+                <m:e>
+                  <m:sSup>
+                    <m:sSupPr>
+                      <m:ctrlPr>
+                        <w:rPr>
+                          <w:rFonts w:ascii="Cambria Math" w:hAnsi="Cambria Math"/>
+                          <w:i/>
+                          <w:lang w:val="en-US"/>
+                        </w:rPr>
+                      </m:ctrlPr>
+                    </m:sSupPr>
+                    <m:e>
+                      <m:r>
+                        <w:rPr>
+                          <w:rFonts w:ascii="Cambria Math" w:hAnsi="Cambria Math"/>
+                          <w:lang w:val="en-US"/>
+                        </w:rPr>
+                        <m:t>x</m:t>
+                      </m:r>
+                    </m:e>
+                    <m:sup>
+                      <m:r>
+                        <w:rPr>
+                          <w:rFonts w:ascii="Cambria Math" w:hAnsi="Cambria Math"/>
+                        </w:rPr>
+                        <m:t>'</m:t>
+                      </m:r>
+                    </m:sup>
+                  </m:sSup>
+                  <m:d>
+                    <m:dPr>
+                      <m:ctrlPr>
+                        <w:rPr>
+                          <w:rFonts w:ascii="Cambria Math" w:hAnsi="Cambria Math"/>
+                          <w:i/>
+                          <w:lang w:val="en-US"/>
+                        </w:rPr>
+                      </m:ctrlPr>
+                    </m:dPr>
+                    <m:e>
+                      <m:r>
+                        <w:rPr>
+                          <w:rFonts w:ascii="Cambria Math" w:hAnsi="Cambria Math"/>
+                        </w:rPr>
+                        <m:t>0</m:t>
+                      </m:r>
+                    </m:e>
+                  </m:d>
+                </m:e>
+              </m:d>
+              <m:r>
+                <w:rPr>
+                  <w:rFonts w:ascii="Cambria Math" w:hAnsi="Cambria Math"/>
+                </w:rPr>
+                <m:t>+</m:t>
+              </m:r>
+              <m:func>
+                <m:funcPr>
+                  <m:ctrlPr>
+                    <w:rPr>
+                      <w:rFonts w:ascii="Cambria Math" w:hAnsi="Cambria Math"/>
+                      <w:i/>
+                      <w:lang w:val="en-US"/>
+                    </w:rPr>
+                  </m:ctrlPr>
+                </m:funcPr>
+                <m:fName>
+                  <m:limLow>
+                    <m:limLowPr>
+                      <m:ctrlPr>
+                        <w:rPr>
+                          <w:rFonts w:ascii="Cambria Math" w:hAnsi="Cambria Math"/>
+                          <w:i/>
+                          <w:lang w:val="en-US"/>
+                        </w:rPr>
+                      </m:ctrlPr>
+                    </m:limLowPr>
+                    <m:e>
+                      <m:r>
+                        <m:rPr>
+                          <m:sty m:val="p"/>
+                        </m:rPr>
+                        <w:rPr>
+                          <w:rFonts w:ascii="Cambria Math" w:hAnsi="Cambria Math"/>
+                          <w:lang w:val="en-US"/>
+                        </w:rPr>
+                        <m:t>max</m:t>
+                      </m:r>
+                      <m:ctrlPr>
+                        <w:rPr>
+                          <w:rFonts w:ascii="Cambria Math" w:hAnsi="Cambria Math"/>
+                          <w:lang w:val="en-US"/>
+                        </w:rPr>
+                      </m:ctrlPr>
+                    </m:e>
+                    <m:lim>
+                      <m:r>
+                        <w:rPr>
+                          <w:rFonts w:ascii="Cambria Math" w:hAnsi="Cambria Math"/>
+                        </w:rPr>
+                        <m:t>0≤t≤1</m:t>
+                      </m:r>
+                      <m:ctrlPr>
+                        <w:rPr>
+                          <w:rFonts w:ascii="Cambria Math" w:hAnsi="Cambria Math"/>
+                          <w:lang w:val="en-US"/>
+                        </w:rPr>
+                      </m:ctrlPr>
+                    </m:lim>
+                  </m:limLow>
+                  <m:ctrlPr>
+                    <w:rPr>
+                      <w:rFonts w:ascii="Cambria Math" w:hAnsi="Cambria Math"/>
+                      <w:i/>
+                    </w:rPr>
+                  </m:ctrlPr>
+                </m:fName>
+                <m:e>
+                  <m:d>
+                    <m:dPr>
+                      <m:begChr m:val="|"/>
+                      <m:endChr m:val="|"/>
+                      <m:ctrlPr>
+                        <w:rPr>
+                          <w:rFonts w:ascii="Cambria Math" w:hAnsi="Cambria Math"/>
+                          <w:i/>
+                        </w:rPr>
+                      </m:ctrlPr>
+                    </m:dPr>
+                    <m:e>
+                      <m:sSup>
+                        <m:sSupPr>
+                          <m:ctrlPr>
+                            <w:rPr>
+                              <w:rFonts w:ascii="Cambria Math" w:hAnsi="Cambria Math"/>
+                              <w:i/>
+                            </w:rPr>
+                          </m:ctrlPr>
+                        </m:sSupPr>
+                        <m:e>
+                          <m:r>
+                            <w:rPr>
+                              <w:rFonts w:ascii="Cambria Math" w:hAnsi="Cambria Math"/>
+                            </w:rPr>
+                            <m:t>x</m:t>
+                          </m:r>
+                        </m:e>
+                        <m:sup>
+                          <m:r>
+                            <w:rPr>
+                              <w:rFonts w:ascii="Cambria Math" w:hAnsi="Cambria Math"/>
+                            </w:rPr>
+                            <m:t>''</m:t>
+                          </m:r>
+                        </m:sup>
+                      </m:sSup>
+                      <m:d>
+                        <m:dPr>
+                          <m:ctrlPr>
+                            <w:rPr>
+                              <w:rFonts w:ascii="Cambria Math" w:hAnsi="Cambria Math"/>
+                              <w:i/>
+                            </w:rPr>
+                          </m:ctrlPr>
+                        </m:dPr>
+                        <m:e>
+                          <m:r>
+                            <w:rPr>
+                              <w:rFonts w:ascii="Cambria Math" w:hAnsi="Cambria Math"/>
+                            </w:rPr>
+                            <m:t>t</m:t>
+                          </m:r>
+                        </m:e>
+                      </m:d>
+                    </m:e>
+                  </m:d>
+                  <m:ctrlPr>
+                    <w:rPr>
+                      <w:rFonts w:ascii="Cambria Math" w:hAnsi="Cambria Math"/>
+                      <w:i/>
+                    </w:rPr>
+                  </m:ctrlPr>
+                </m:e>
+              </m:func>
+              <m:r>
+                <w:rPr>
+                  <w:rFonts w:ascii="Cambria Math" w:hAnsi="Cambria Math"/>
+                </w:rPr>
+                <m:t xml:space="preserve">= </m:t>
+              </m:r>
+              <m:func>
+                <m:funcPr>
+                  <m:ctrlPr>
+                    <w:rPr>
+                      <w:rFonts w:ascii="Cambria Math" w:hAnsi="Cambria Math"/>
+                      <w:i/>
+                      <w:lang w:val="en-US"/>
+                    </w:rPr>
+                  </m:ctrlPr>
+                </m:funcPr>
+                <m:fName>
+                  <m:limLow>
+                    <m:limLowPr>
+                      <m:ctrlPr>
+                        <w:rPr>
+                          <w:rFonts w:ascii="Cambria Math" w:hAnsi="Cambria Math"/>
+                          <w:i/>
+                          <w:lang w:val="en-US"/>
+                        </w:rPr>
+                      </m:ctrlPr>
+                    </m:limLowPr>
+                    <m:e>
+                      <m:r>
+                        <m:rPr>
+                          <m:sty m:val="p"/>
+                        </m:rPr>
+                        <w:rPr>
+                          <w:rFonts w:ascii="Cambria Math" w:hAnsi="Cambria Math"/>
+                          <w:lang w:val="en-US"/>
+                        </w:rPr>
+                        <m:t>max</m:t>
+                      </m:r>
+                      <m:ctrlPr>
+                        <w:rPr>
+                          <w:rFonts w:ascii="Cambria Math" w:hAnsi="Cambria Math"/>
+                          <w:lang w:val="en-US"/>
+                        </w:rPr>
+                      </m:ctrlPr>
+                    </m:e>
+                    <m:lim>
+                      <m:r>
+                        <w:rPr>
+                          <w:rFonts w:ascii="Cambria Math" w:hAnsi="Cambria Math"/>
+                        </w:rPr>
+                        <m:t>0≤t≤1</m:t>
+                      </m:r>
+                      <m:ctrlPr>
+                        <w:rPr>
+                          <w:rFonts w:ascii="Cambria Math" w:hAnsi="Cambria Math"/>
+                          <w:lang w:val="en-US"/>
+                        </w:rPr>
+                      </m:ctrlPr>
+                    </m:lim>
+                  </m:limLow>
+                  <m:ctrlPr>
+                    <w:rPr>
+                      <w:rFonts w:ascii="Cambria Math" w:hAnsi="Cambria Math"/>
+                      <w:i/>
+                    </w:rPr>
+                  </m:ctrlPr>
+                </m:fName>
+                <m:e>
+                  <m:d>
+                    <m:dPr>
+                      <m:begChr m:val="|"/>
+                      <m:endChr m:val="|"/>
+                      <m:ctrlPr>
+                        <w:rPr>
+                          <w:rFonts w:ascii="Cambria Math" w:hAnsi="Cambria Math"/>
+                          <w:i/>
+                        </w:rPr>
+                      </m:ctrlPr>
+                    </m:dPr>
+                    <m:e>
+                      <m:r>
+                        <w:rPr>
+                          <w:rFonts w:ascii="Cambria Math" w:hAnsi="Cambria Math"/>
+                        </w:rPr>
+                        <m:t>6t</m:t>
+                      </m:r>
+                    </m:e>
+                  </m:d>
+                  <m:r>
+                    <w:rPr>
+                      <w:rFonts w:ascii="Cambria Math" w:hAnsi="Cambria Math"/>
+                    </w:rPr>
+                    <m:t>=6</m:t>
+                  </m:r>
+                  <m:ctrlPr>
+                    <w:rPr>
+                      <w:rFonts w:ascii="Cambria Math" w:hAnsi="Cambria Math"/>
+                      <w:i/>
+                    </w:rPr>
+                  </m:ctrlPr>
+                </m:e>
+              </m:func>
+              <m:r>
+                <w:rPr>
+                  <w:rFonts w:ascii="Cambria Math" w:hAnsi="Cambria Math"/>
+                </w:rPr>
+                <m:t xml:space="preserve"> </m:t>
+              </m:r>
+            </m:oMath>
+          </m:oMathPara>
+        </w:p>
+        <w:p>
+          <w:pPr>
+            <w:ind w:firstLine="567"/>
+            <w:jc w:val="center"/>
+            <w:rPr>
+              <w:rFonts w:eastAsiaTheme="minorEastAsia"/>
+              <w:lang w:val="en-US"/>
+            </w:rPr>
+          </w:pPr>
+          <m:oMathPara>
+            <m:oMath>
+              <m:d>
+                <m:dPr>
+                  <m:begChr m:val="‖"/>
+                  <m:endChr m:val="‖"/>
+                  <m:ctrlPr>
+                    <w:rPr>
+                      <w:rFonts w:ascii="Cambria Math" w:eastAsiaTheme="minorEastAsia" w:hAnsi="Cambria Math"/>
+                      <w:i/>
+                    </w:rPr>
+                  </m:ctrlPr>
+                </m:dPr>
+                <m:e>
+                  <m:r>
+                    <w:rPr>
+                      <w:rFonts w:ascii="Cambria Math" w:eastAsiaTheme="minorEastAsia" w:hAnsi="Cambria Math"/>
+                      <w:lang w:val="en-US"/>
+                    </w:rPr>
+                    <m:t>y</m:t>
+                  </m:r>
+                </m:e>
+              </m:d>
+              <m:r>
+                <w:rPr>
+                  <w:rFonts w:ascii="Cambria Math" w:eastAsiaTheme="minorEastAsia" w:hAnsi="Cambria Math"/>
+                </w:rPr>
+                <m:t xml:space="preserve">= </m:t>
+              </m:r>
+              <m:d>
+                <m:dPr>
+                  <m:begChr m:val="|"/>
+                  <m:endChr m:val="|"/>
+                  <m:ctrlPr>
+                    <w:rPr>
+                      <w:rFonts w:ascii="Cambria Math" w:hAnsi="Cambria Math"/>
+                      <w:i/>
+                      <w:lang w:val="en-US"/>
+                    </w:rPr>
+                  </m:ctrlPr>
+                </m:dPr>
+                <m:e>
+                  <m:r>
+                    <w:rPr>
+                      <w:rFonts w:ascii="Cambria Math" w:hAnsi="Cambria Math"/>
+                      <w:lang w:val="en-US"/>
+                    </w:rPr>
+                    <m:t>y</m:t>
+                  </m:r>
+                  <m:d>
+                    <m:dPr>
+                      <m:ctrlPr>
+                        <w:rPr>
+                          <w:rFonts w:ascii="Cambria Math" w:hAnsi="Cambria Math"/>
+                          <w:i/>
+                          <w:lang w:val="en-US"/>
+                        </w:rPr>
+                      </m:ctrlPr>
+                    </m:dPr>
+                    <m:e>
+                      <m:r>
+                        <w:rPr>
+                          <w:rFonts w:ascii="Cambria Math" w:hAnsi="Cambria Math"/>
+                        </w:rPr>
+                        <m:t>0</m:t>
+                      </m:r>
+                    </m:e>
+                  </m:d>
+                </m:e>
+              </m:d>
+              <m:r>
+                <w:rPr>
+                  <w:rFonts w:ascii="Cambria Math" w:hAnsi="Cambria Math"/>
+                </w:rPr>
+                <m:t>+</m:t>
+              </m:r>
+              <m:d>
+                <m:dPr>
+                  <m:begChr m:val="|"/>
+                  <m:endChr m:val="|"/>
+                  <m:ctrlPr>
+                    <w:rPr>
+                      <w:rFonts w:ascii="Cambria Math" w:hAnsi="Cambria Math"/>
+                      <w:i/>
+                      <w:lang w:val="en-US"/>
+                    </w:rPr>
+                  </m:ctrlPr>
+                </m:dPr>
+                <m:e>
+                  <m:sSup>
+                    <m:sSupPr>
+                      <m:ctrlPr>
+                        <w:rPr>
+                          <w:rFonts w:ascii="Cambria Math" w:hAnsi="Cambria Math"/>
+                          <w:i/>
+                          <w:lang w:val="en-US"/>
+                        </w:rPr>
+                      </m:ctrlPr>
+                    </m:sSupPr>
+                    <m:e>
+                      <m:r>
+                        <w:rPr>
+                          <w:rFonts w:ascii="Cambria Math" w:hAnsi="Cambria Math"/>
+                          <w:lang w:val="en-US"/>
+                        </w:rPr>
+                        <m:t>y</m:t>
+                      </m:r>
+                    </m:e>
+                    <m:sup>
+                      <m:r>
+                        <w:rPr>
+                          <w:rFonts w:ascii="Cambria Math" w:hAnsi="Cambria Math"/>
+                        </w:rPr>
+                        <m:t>'</m:t>
+                      </m:r>
+                    </m:sup>
+                  </m:sSup>
+                  <m:d>
+                    <m:dPr>
+                      <m:ctrlPr>
+                        <w:rPr>
+                          <w:rFonts w:ascii="Cambria Math" w:hAnsi="Cambria Math"/>
+                          <w:i/>
+                          <w:lang w:val="en-US"/>
+                        </w:rPr>
+                      </m:ctrlPr>
+                    </m:dPr>
+                    <m:e>
+                      <m:r>
+                        <w:rPr>
+                          <w:rFonts w:ascii="Cambria Math" w:hAnsi="Cambria Math"/>
+                        </w:rPr>
+                        <m:t>0</m:t>
+                      </m:r>
+                    </m:e>
+                  </m:d>
+                </m:e>
+              </m:d>
+              <m:r>
+                <w:rPr>
+                  <w:rFonts w:ascii="Cambria Math" w:hAnsi="Cambria Math"/>
+                </w:rPr>
+                <m:t>+</m:t>
+              </m:r>
+              <m:func>
+                <m:funcPr>
+                  <m:ctrlPr>
+                    <w:rPr>
+                      <w:rFonts w:ascii="Cambria Math" w:hAnsi="Cambria Math"/>
+                      <w:i/>
+                      <w:lang w:val="en-US"/>
+                    </w:rPr>
+                  </m:ctrlPr>
+                </m:funcPr>
+                <m:fName>
+                  <m:limLow>
+                    <m:limLowPr>
+                      <m:ctrlPr>
+                        <w:rPr>
+                          <w:rFonts w:ascii="Cambria Math" w:hAnsi="Cambria Math"/>
+                          <w:i/>
+                          <w:lang w:val="en-US"/>
+                        </w:rPr>
+                      </m:ctrlPr>
+                    </m:limLowPr>
+                    <m:e>
+                      <m:r>
+                        <m:rPr>
+                          <m:sty m:val="p"/>
+                        </m:rPr>
+                        <w:rPr>
+                          <w:rFonts w:ascii="Cambria Math" w:hAnsi="Cambria Math"/>
+                          <w:lang w:val="en-US"/>
+                        </w:rPr>
+                        <m:t>max</m:t>
+                      </m:r>
+                      <m:ctrlPr>
+                        <w:rPr>
+                          <w:rFonts w:ascii="Cambria Math" w:hAnsi="Cambria Math"/>
+                          <w:lang w:val="en-US"/>
+                        </w:rPr>
+                      </m:ctrlPr>
+                    </m:e>
+                    <m:lim>
+                      <m:r>
+                        <w:rPr>
+                          <w:rFonts w:ascii="Cambria Math" w:hAnsi="Cambria Math"/>
+                        </w:rPr>
+                        <m:t>0≤t≤1</m:t>
+                      </m:r>
+                      <m:ctrlPr>
+                        <w:rPr>
+                          <w:rFonts w:ascii="Cambria Math" w:hAnsi="Cambria Math"/>
+                          <w:lang w:val="en-US"/>
+                        </w:rPr>
+                      </m:ctrlPr>
+                    </m:lim>
+                  </m:limLow>
+                  <m:ctrlPr>
+                    <w:rPr>
+                      <w:rFonts w:ascii="Cambria Math" w:hAnsi="Cambria Math"/>
+                      <w:i/>
+                    </w:rPr>
+                  </m:ctrlPr>
+                </m:fName>
+                <m:e>
+                  <m:d>
+                    <m:dPr>
+                      <m:begChr m:val="|"/>
+                      <m:endChr m:val="|"/>
+                      <m:ctrlPr>
+                        <w:rPr>
+                          <w:rFonts w:ascii="Cambria Math" w:hAnsi="Cambria Math"/>
+                          <w:i/>
+                        </w:rPr>
+                      </m:ctrlPr>
+                    </m:dPr>
+                    <m:e>
+                      <m:sSup>
+                        <m:sSupPr>
+                          <m:ctrlPr>
+                            <w:rPr>
+                              <w:rFonts w:ascii="Cambria Math" w:hAnsi="Cambria Math"/>
+                              <w:i/>
+                            </w:rPr>
+                          </m:ctrlPr>
+                        </m:sSupPr>
+                        <m:e>
+                          <m:r>
+                            <w:rPr>
+                              <w:rFonts w:ascii="Cambria Math" w:hAnsi="Cambria Math"/>
+                            </w:rPr>
+                            <m:t>y</m:t>
+                          </m:r>
+                        </m:e>
+                        <m:sup>
+                          <m:r>
+                            <w:rPr>
+                              <w:rFonts w:ascii="Cambria Math" w:hAnsi="Cambria Math"/>
+                            </w:rPr>
+                            <m:t>''</m:t>
+                          </m:r>
+                        </m:sup>
+                      </m:sSup>
+                      <m:d>
+                        <m:dPr>
+                          <m:ctrlPr>
+                            <w:rPr>
+                              <w:rFonts w:ascii="Cambria Math" w:hAnsi="Cambria Math"/>
+                              <w:i/>
+                            </w:rPr>
+                          </m:ctrlPr>
+                        </m:dPr>
+                        <m:e>
+                          <m:r>
+                            <w:rPr>
+                              <w:rFonts w:ascii="Cambria Math" w:hAnsi="Cambria Math"/>
+                            </w:rPr>
+                            <m:t>t</m:t>
+                          </m:r>
+                        </m:e>
+                      </m:d>
+                    </m:e>
+                  </m:d>
+                  <m:ctrlPr>
+                    <w:rPr>
+                      <w:rFonts w:ascii="Cambria Math" w:hAnsi="Cambria Math"/>
+                      <w:i/>
+                    </w:rPr>
+                  </m:ctrlPr>
+                </m:e>
+              </m:func>
+              <m:r>
+                <w:rPr>
+                  <w:rFonts w:ascii="Cambria Math" w:hAnsi="Cambria Math"/>
+                </w:rPr>
+                <m:t xml:space="preserve">= </m:t>
+              </m:r>
+              <m:func>
+                <m:funcPr>
+                  <m:ctrlPr>
+                    <w:rPr>
+                      <w:rFonts w:ascii="Cambria Math" w:hAnsi="Cambria Math"/>
+                      <w:i/>
+                      <w:lang w:val="en-US"/>
+                    </w:rPr>
+                  </m:ctrlPr>
+                </m:funcPr>
+                <m:fName>
+                  <m:limLow>
+                    <m:limLowPr>
+                      <m:ctrlPr>
+                        <w:rPr>
+                          <w:rFonts w:ascii="Cambria Math" w:hAnsi="Cambria Math"/>
+                          <w:i/>
+                          <w:lang w:val="en-US"/>
+                        </w:rPr>
+                      </m:ctrlPr>
+                    </m:limLowPr>
+                    <m:e>
+                      <m:r>
+                        <m:rPr>
+                          <m:sty m:val="p"/>
+                        </m:rPr>
+                        <w:rPr>
+                          <w:rFonts w:ascii="Cambria Math" w:hAnsi="Cambria Math"/>
+                          <w:lang w:val="en-US"/>
+                        </w:rPr>
+                        <m:t>max</m:t>
+                      </m:r>
+                      <m:ctrlPr>
+                        <w:rPr>
+                          <w:rFonts w:ascii="Cambria Math" w:hAnsi="Cambria Math"/>
+                          <w:lang w:val="en-US"/>
+                        </w:rPr>
+                      </m:ctrlPr>
+                    </m:e>
+                    <m:lim>
+                      <m:r>
+                        <w:rPr>
+                          <w:rFonts w:ascii="Cambria Math" w:hAnsi="Cambria Math"/>
+                        </w:rPr>
+                        <m:t>0≤t≤1</m:t>
+                      </m:r>
+                      <m:ctrlPr>
+                        <w:rPr>
+                          <w:rFonts w:ascii="Cambria Math" w:hAnsi="Cambria Math"/>
+                          <w:lang w:val="en-US"/>
+                        </w:rPr>
+                      </m:ctrlPr>
+                    </m:lim>
+                  </m:limLow>
+                  <m:ctrlPr>
+                    <w:rPr>
+                      <w:rFonts w:ascii="Cambria Math" w:hAnsi="Cambria Math"/>
+                      <w:i/>
+                    </w:rPr>
+                  </m:ctrlPr>
+                </m:fName>
+                <m:e>
+                  <m:d>
+                    <m:dPr>
+                      <m:begChr m:val="|"/>
+                      <m:endChr m:val="|"/>
+                      <m:ctrlPr>
+                        <w:rPr>
+                          <w:rFonts w:ascii="Cambria Math" w:hAnsi="Cambria Math"/>
+                          <w:i/>
+                        </w:rPr>
+                      </m:ctrlPr>
+                    </m:dPr>
+                    <m:e>
+                      <m:r>
+                        <w:rPr>
+                          <w:rFonts w:ascii="Cambria Math" w:hAnsi="Cambria Math"/>
+                        </w:rPr>
+                        <m:t>-</m:t>
+                      </m:r>
+                      <m:r>
+                        <w:rPr>
+                          <w:rFonts w:ascii="Cambria Math" w:hAnsi="Cambria Math"/>
+                        </w:rPr>
+                        <m:t>6t</m:t>
+                      </m:r>
+                    </m:e>
+                  </m:d>
+                  <m:r>
+                    <w:rPr>
+                      <w:rFonts w:ascii="Cambria Math" w:hAnsi="Cambria Math"/>
+                    </w:rPr>
+                    <m:t>=6</m:t>
+                  </m:r>
+                  <m:ctrlPr>
+                    <w:rPr>
+                      <w:rFonts w:ascii="Cambria Math" w:hAnsi="Cambria Math"/>
+                      <w:i/>
+                    </w:rPr>
+                  </m:ctrlPr>
+                </m:e>
+              </m:func>
+            </m:oMath>
+          </m:oMathPara>
+        </w:p>
+        <w:p>
+          <w:pPr>
+            <w:rPr>
+              <w:rFonts w:eastAsiaTheme="minorEastAsia"/>
+            </w:rPr>
+          </w:pPr>
+          <w:r>
+            <w:rPr>
+              <w:rFonts w:eastAsiaTheme="minorEastAsia"/>
+            </w:rPr>
+            <w:t xml:space="preserve">Таким образом </w:t>
+          </w:r>
+          <m:oMath>
+            <m:d>
+              <m:dPr>
+                <m:begChr m:val="‖"/>
+                <m:endChr m:val="‖"/>
+                <m:ctrlPr>
+                  <w:rPr>
+                    <w:rFonts w:ascii="Cambria Math" w:eastAsiaTheme="minorEastAsia" w:hAnsi="Cambria Math"/>
+                    <w:i/>
+                  </w:rPr>
+                </m:ctrlPr>
+              </m:dPr>
+              <m:e>
+                <m:r>
+                  <w:rPr>
+                    <w:rFonts w:ascii="Cambria Math" w:eastAsiaTheme="minorEastAsia" w:hAnsi="Cambria Math"/>
+                  </w:rPr>
+                  <m:t>x+y</m:t>
+                </m:r>
+              </m:e>
+            </m:d>
+            <m:r>
+              <w:rPr>
+                <w:rFonts w:ascii="Cambria Math" w:eastAsiaTheme="minorEastAsia" w:hAnsi="Cambria Math"/>
+              </w:rPr>
+              <m:t xml:space="preserve">= </m:t>
+            </m:r>
+            <m:d>
+              <m:dPr>
+                <m:begChr m:val="‖"/>
+                <m:endChr m:val="‖"/>
+                <m:ctrlPr>
+                  <w:rPr>
+                    <w:rFonts w:ascii="Cambria Math" w:eastAsiaTheme="minorEastAsia" w:hAnsi="Cambria Math"/>
+                    <w:i/>
+                  </w:rPr>
+                </m:ctrlPr>
+              </m:dPr>
+              <m:e>
+                <m:r>
+                  <w:rPr>
+                    <w:rFonts w:ascii="Cambria Math" w:eastAsiaTheme="minorEastAsia" w:hAnsi="Cambria Math"/>
+                  </w:rPr>
+                  <m:t>0(t)</m:t>
+                </m:r>
+              </m:e>
+            </m:d>
+            <m:r>
+              <w:rPr>
+                <w:rFonts w:ascii="Cambria Math" w:eastAsiaTheme="minorEastAsia" w:hAnsi="Cambria Math"/>
+              </w:rPr>
+              <m:t xml:space="preserve">=0 ≠12= </m:t>
+            </m:r>
+            <m:d>
+              <m:dPr>
+                <m:begChr m:val="‖"/>
+                <m:endChr m:val="‖"/>
+                <m:ctrlPr>
+                  <w:rPr>
+                    <w:rFonts w:ascii="Cambria Math" w:eastAsiaTheme="minorEastAsia" w:hAnsi="Cambria Math"/>
+                    <w:i/>
+                  </w:rPr>
+                </m:ctrlPr>
+              </m:dPr>
+              <m:e>
+                <m:r>
+                  <w:rPr>
+                    <w:rFonts w:ascii="Cambria Math" w:eastAsiaTheme="minorEastAsia" w:hAnsi="Cambria Math"/>
+                    <w:lang w:val="en-US"/>
+                  </w:rPr>
+                  <m:t>x</m:t>
+                </m:r>
+              </m:e>
+            </m:d>
+            <m:r>
+              <w:rPr>
+                <w:rFonts w:ascii="Cambria Math" w:eastAsiaTheme="minorEastAsia" w:hAnsi="Cambria Math"/>
+              </w:rPr>
+              <m:t xml:space="preserve">+ </m:t>
+            </m:r>
+            <m:d>
+              <m:dPr>
+                <m:begChr m:val="‖"/>
+                <m:endChr m:val="‖"/>
+                <m:ctrlPr>
+                  <w:rPr>
+                    <w:rFonts w:ascii="Cambria Math" w:eastAsiaTheme="minorEastAsia" w:hAnsi="Cambria Math"/>
+                    <w:i/>
+                  </w:rPr>
+                </m:ctrlPr>
+              </m:dPr>
+              <m:e>
+                <m:r>
+                  <w:rPr>
+                    <w:rFonts w:ascii="Cambria Math" w:eastAsiaTheme="minorEastAsia" w:hAnsi="Cambria Math"/>
+                    <w:lang w:val="en-US"/>
+                  </w:rPr>
+                  <m:t>y</m:t>
+                </m:r>
+              </m:e>
+            </m:d>
+            <m:r>
+              <w:rPr>
+                <w:rFonts w:ascii="Cambria Math" w:eastAsiaTheme="minorEastAsia" w:hAnsi="Cambria Math"/>
+              </w:rPr>
+              <m:t xml:space="preserve"> </m:t>
+            </m:r>
+          </m:oMath>
+          <w:r>
+            <w:rPr>
+              <w:rFonts w:eastAsiaTheme="minorEastAsia"/>
+            </w:rPr>
+            <w:t xml:space="preserve">, а значит </w:t>
+          </w:r>
+          <m:oMath>
+            <m:r>
+              <w:rPr>
+                <w:rFonts w:ascii="Cambria Math" w:hAnsi="Cambria Math"/>
+              </w:rPr>
+              <w:br/>
+            </m:r>
+            <m:d>
+              <m:dPr>
+                <m:begChr m:val="|"/>
+                <m:endChr m:val="|"/>
+                <m:ctrlPr>
+                  <w:rPr>
+                    <w:rFonts w:ascii="Cambria Math" w:hAnsi="Cambria Math"/>
+                    <w:i/>
+                    <w:lang w:val="en-US"/>
+                  </w:rPr>
+                </m:ctrlPr>
+              </m:dPr>
+              <m:e>
+                <m:r>
+                  <w:rPr>
+                    <w:rFonts w:ascii="Cambria Math" w:hAnsi="Cambria Math"/>
+                    <w:lang w:val="en-US"/>
+                  </w:rPr>
+                  <m:t>x</m:t>
+                </m:r>
+                <m:d>
+                  <m:dPr>
+                    <m:ctrlPr>
+                      <w:rPr>
+                        <w:rFonts w:ascii="Cambria Math" w:hAnsi="Cambria Math"/>
+                        <w:i/>
+                        <w:lang w:val="en-US"/>
+                      </w:rPr>
+                    </m:ctrlPr>
+                  </m:dPr>
+                  <m:e>
+                    <m:r>
+                      <w:rPr>
+                        <w:rFonts w:ascii="Cambria Math" w:hAnsi="Cambria Math"/>
+                      </w:rPr>
+                      <m:t>0</m:t>
+                    </m:r>
+                  </m:e>
+                </m:d>
+              </m:e>
+            </m:d>
+            <m:r>
+              <w:rPr>
+                <w:rFonts w:ascii="Cambria Math" w:hAnsi="Cambria Math"/>
+              </w:rPr>
+              <m:t>+</m:t>
+            </m:r>
+            <m:d>
+              <m:dPr>
+                <m:begChr m:val="|"/>
+                <m:endChr m:val="|"/>
+                <m:ctrlPr>
+                  <w:rPr>
+                    <w:rFonts w:ascii="Cambria Math" w:hAnsi="Cambria Math"/>
+                    <w:i/>
+                    <w:lang w:val="en-US"/>
+                  </w:rPr>
+                </m:ctrlPr>
+              </m:dPr>
+              <m:e>
+                <m:sSup>
+                  <m:sSupPr>
+                    <m:ctrlPr>
+                      <w:rPr>
+                        <w:rFonts w:ascii="Cambria Math" w:hAnsi="Cambria Math"/>
+                        <w:i/>
+                        <w:lang w:val="en-US"/>
+                      </w:rPr>
+                    </m:ctrlPr>
+                  </m:sSupPr>
+                  <m:e>
+                    <m:r>
+                      <w:rPr>
+                        <w:rFonts w:ascii="Cambria Math" w:hAnsi="Cambria Math"/>
+                        <w:lang w:val="en-US"/>
+                      </w:rPr>
+                      <m:t>x</m:t>
+                    </m:r>
+                  </m:e>
+                  <m:sup>
+                    <m:r>
+                      <w:rPr>
+                        <w:rFonts w:ascii="Cambria Math" w:hAnsi="Cambria Math"/>
+                      </w:rPr>
+                      <m:t>'</m:t>
+                    </m:r>
+                  </m:sup>
+                </m:sSup>
+                <m:d>
+                  <m:dPr>
+                    <m:ctrlPr>
+                      <w:rPr>
+                        <w:rFonts w:ascii="Cambria Math" w:hAnsi="Cambria Math"/>
+                        <w:i/>
+                        <w:lang w:val="en-US"/>
+                      </w:rPr>
+                    </m:ctrlPr>
+                  </m:dPr>
+                  <m:e>
+                    <m:r>
+                      <w:rPr>
+                        <w:rFonts w:ascii="Cambria Math" w:hAnsi="Cambria Math"/>
+                      </w:rPr>
+                      <m:t>0</m:t>
+                    </m:r>
+                  </m:e>
+                </m:d>
+              </m:e>
+            </m:d>
+            <m:r>
+              <w:rPr>
+                <w:rFonts w:ascii="Cambria Math" w:hAnsi="Cambria Math"/>
+              </w:rPr>
+              <m:t>+</m:t>
+            </m:r>
+            <m:func>
+              <m:funcPr>
+                <m:ctrlPr>
+                  <w:rPr>
+                    <w:rFonts w:ascii="Cambria Math" w:hAnsi="Cambria Math"/>
+                    <w:i/>
+                    <w:lang w:val="en-US"/>
+                  </w:rPr>
+                </m:ctrlPr>
+              </m:funcPr>
+              <m:fName>
+                <m:limLow>
+                  <m:limLowPr>
+                    <m:ctrlPr>
+                      <w:rPr>
+                        <w:rFonts w:ascii="Cambria Math" w:hAnsi="Cambria Math"/>
+                        <w:i/>
+                        <w:lang w:val="en-US"/>
+                      </w:rPr>
+                    </m:ctrlPr>
+                  </m:limLowPr>
+                  <m:e>
+                    <m:r>
+                      <m:rPr>
+                        <m:sty m:val="p"/>
+                      </m:rPr>
+                      <w:rPr>
+                        <w:rFonts w:ascii="Cambria Math" w:hAnsi="Cambria Math"/>
+                        <w:lang w:val="en-US"/>
+                      </w:rPr>
+                      <m:t>max</m:t>
+                    </m:r>
+                    <m:ctrlPr>
+                      <w:rPr>
+                        <w:rFonts w:ascii="Cambria Math" w:hAnsi="Cambria Math"/>
+                        <w:lang w:val="en-US"/>
+                      </w:rPr>
+                    </m:ctrlPr>
+                  </m:e>
+                  <m:lim>
+                    <m:r>
+                      <w:rPr>
+                        <w:rFonts w:ascii="Cambria Math" w:hAnsi="Cambria Math"/>
+                      </w:rPr>
+                      <m:t>0≤t≤1</m:t>
+                    </m:r>
+                    <m:ctrlPr>
+                      <w:rPr>
+                        <w:rFonts w:ascii="Cambria Math" w:hAnsi="Cambria Math"/>
+                        <w:lang w:val="en-US"/>
+                      </w:rPr>
+                    </m:ctrlPr>
+                  </m:lim>
+                </m:limLow>
+                <m:ctrlPr>
+                  <w:rPr>
+                    <w:rFonts w:ascii="Cambria Math" w:hAnsi="Cambria Math"/>
+                    <w:i/>
+                  </w:rPr>
+                </m:ctrlPr>
+              </m:fName>
+              <m:e>
+                <m:r>
+                  <w:rPr>
+                    <w:rFonts w:ascii="Cambria Math" w:hAnsi="Cambria Math"/>
+                  </w:rPr>
+                  <m:t>|</m:t>
+                </m:r>
+                <m:sSup>
+                  <m:sSupPr>
+                    <m:ctrlPr>
+                      <w:rPr>
+                        <w:rFonts w:ascii="Cambria Math" w:hAnsi="Cambria Math"/>
+                        <w:i/>
+                      </w:rPr>
+                    </m:ctrlPr>
+                  </m:sSupPr>
+                  <m:e>
+                    <m:r>
+                      <w:rPr>
+                        <w:rFonts w:ascii="Cambria Math" w:hAnsi="Cambria Math"/>
+                      </w:rPr>
+                      <m:t>x</m:t>
+                    </m:r>
+                  </m:e>
+                  <m:sup>
+                    <m:r>
+                      <w:rPr>
+                        <w:rFonts w:ascii="Cambria Math" w:hAnsi="Cambria Math"/>
+                      </w:rPr>
+                      <m:t>''</m:t>
+                    </m:r>
+                  </m:sup>
+                </m:sSup>
+                <m:d>
+                  <m:dPr>
+                    <m:ctrlPr>
+                      <w:rPr>
+                        <w:rFonts w:ascii="Cambria Math" w:hAnsi="Cambria Math"/>
+                        <w:i/>
+                      </w:rPr>
+                    </m:ctrlPr>
+                  </m:dPr>
+                  <m:e>
+                    <m:r>
+                      <w:rPr>
+                        <w:rFonts w:ascii="Cambria Math" w:hAnsi="Cambria Math"/>
+                      </w:rPr>
+                      <m:t>t</m:t>
+                    </m:r>
+                  </m:e>
+                </m:d>
+                <m:r>
+                  <w:rPr>
+                    <w:rFonts w:ascii="Cambria Math" w:hAnsi="Cambria Math"/>
+                  </w:rPr>
+                  <m:t>|</m:t>
+                </m:r>
+                <m:ctrlPr>
+                  <w:rPr>
+                    <w:rFonts w:ascii="Cambria Math" w:hAnsi="Cambria Math"/>
+                    <w:i/>
+                  </w:rPr>
+                </m:ctrlPr>
+              </m:e>
+            </m:func>
+          </m:oMath>
+          <w:r>
+            <w:rPr>
+              <w:rFonts w:eastAsiaTheme="minorEastAsia"/>
+            </w:rPr>
+            <w:t xml:space="preserve">не задает норму на множестве </w:t>
+          </w:r>
+          <m:oMath>
+            <m:sSup>
+              <m:sSupPr>
+                <m:ctrlPr>
+                  <w:rPr>
+                    <w:rFonts w:ascii="Cambria Math" w:hAnsi="Cambria Math"/>
+                    <w:i/>
+                  </w:rPr>
+                </m:ctrlPr>
+              </m:sSupPr>
+              <m:e>
+                <m:r>
+                  <w:rPr>
+                    <w:rFonts w:ascii="Cambria Math" w:hAnsi="Cambria Math"/>
+                    <w:lang w:val="en-US"/>
+                  </w:rPr>
+                  <m:t>C</m:t>
+                </m:r>
+                <m:ctrlPr>
+                  <w:rPr>
+                    <w:rFonts w:ascii="Cambria Math" w:hAnsi="Cambria Math"/>
+                    <w:i/>
+                    <w:lang w:val="en-US"/>
+                  </w:rPr>
+                </m:ctrlPr>
+              </m:e>
+              <m:sup>
+                <m:r>
+                  <w:rPr>
+                    <w:rFonts w:ascii="Cambria Math" w:hAnsi="Cambria Math"/>
+                  </w:rPr>
+                  <m:t>2</m:t>
+                </m:r>
+              </m:sup>
+            </m:sSup>
+            <m:r>
+              <w:rPr>
+                <w:rFonts w:ascii="Cambria Math" w:hAnsi="Cambria Math"/>
+              </w:rPr>
+              <m:t>[0,1]</m:t>
+            </m:r>
+          </m:oMath>
+          <w:r>
+            <w:rPr>
+              <w:rFonts w:eastAsiaTheme="minorEastAsia"/>
+            </w:rPr>
+            <w:t>.</w:t>
+          </w:r>
+          <w:bookmarkStart w:id="0" w:name="_GoBack"/>
+          <w:bookmarkEnd w:id="0"/>
         </w:p>
         <w:p>
           <w:pPr>
@@ -1412,13 +2783,7 @@
               <w:rPr>
                 <w:rFonts w:ascii="Cambria Math" w:hAnsi="Cambria Math"/>
               </w:rPr>
-              <m:t>(t)|</m:t>
-            </m:r>
-            <m:r>
-              <w:rPr>
-                <w:rFonts w:ascii="Cambria Math" w:hAnsi="Cambria Math"/>
-              </w:rPr>
-              <m:t>=</m:t>
+              <m:t>(t)|=</m:t>
             </m:r>
             <m:d>
               <m:dPr>
@@ -1526,7 +2891,6 @@
                             <m:r>
                               <w:rPr>
                                 <w:rFonts w:ascii="Cambria Math" w:hAnsi="Cambria Math"/>
-                                <w:lang w:val="en-US"/>
                               </w:rPr>
                               <m:t>2</m:t>
                             </m:r>
@@ -1535,7 +2899,6 @@
                         <m:r>
                           <w:rPr>
                             <w:rFonts w:ascii="Cambria Math" w:hAnsi="Cambria Math"/>
-                            <w:lang w:val="en-US"/>
                           </w:rPr>
                           <m:t>+</m:t>
                         </m:r>
@@ -1562,7 +2925,6 @@
                             <m:r>
                               <w:rPr>
                                 <w:rFonts w:ascii="Cambria Math" w:hAnsi="Cambria Math"/>
-                                <w:lang w:val="en-US"/>
                               </w:rPr>
                               <m:t>2</m:t>
                             </m:r>
@@ -1571,7 +2933,6 @@
                         <m:r>
                           <w:rPr>
                             <w:rFonts w:ascii="Cambria Math" w:hAnsi="Cambria Math"/>
-                            <w:lang w:val="en-US"/>
                           </w:rPr>
                           <m:t xml:space="preserve"> </m:t>
                         </m:r>
@@ -2135,37 +3496,7 @@
                   <w:rPr>
                     <w:rFonts w:ascii="Cambria Math" w:hAnsi="Cambria Math"/>
                   </w:rPr>
-                  <m:t>0</m:t>
-                </m:r>
-                <m:r>
-                  <w:rPr>
-                    <w:rFonts w:ascii="Cambria Math" w:hAnsi="Cambria Math"/>
-                  </w:rPr>
-                  <m:t>,</m:t>
-                </m:r>
-                <m:r>
-                  <w:rPr>
-                    <w:rFonts w:ascii="Cambria Math" w:hAnsi="Cambria Math"/>
-                  </w:rPr>
-                  <m:t>0</m:t>
-                </m:r>
-                <m:r>
-                  <w:rPr>
-                    <w:rFonts w:ascii="Cambria Math" w:hAnsi="Cambria Math"/>
-                  </w:rPr>
-                  <m:t>,…</m:t>
-                </m:r>
-                <m:r>
-                  <w:rPr>
-                    <w:rFonts w:ascii="Cambria Math" w:hAnsi="Cambria Math"/>
-                  </w:rPr>
-                  <m:t>,0</m:t>
-                </m:r>
-                <m:r>
-                  <w:rPr>
-                    <w:rFonts w:ascii="Cambria Math" w:hAnsi="Cambria Math"/>
-                  </w:rPr>
-                  <m:t>,…</m:t>
+                  <m:t>0,0,…,0,…</m:t>
                 </m:r>
               </m:e>
             </m:d>
@@ -2433,21 +3764,7 @@
                                           <w:rFonts w:ascii="Cambria Math" w:hAnsi="Cambria Math"/>
                                           <w:lang w:val="en-US"/>
                                         </w:rPr>
-                                        <m:t>5</m:t>
-                                      </m:r>
-                                      <m:r>
-                                        <w:rPr>
-                                          <w:rFonts w:ascii="Cambria Math" w:hAnsi="Cambria Math"/>
-                                          <w:lang w:val="en-US"/>
-                                        </w:rPr>
-                                        <m:t>n</m:t>
-                                      </m:r>
-                                      <m:r>
-                                        <w:rPr>
-                                          <w:rFonts w:ascii="Cambria Math" w:hAnsi="Cambria Math"/>
-                                          <w:lang w:val="en-US"/>
-                                        </w:rPr>
-                                        <m:t>+1</m:t>
+                                        <m:t>5n+1</m:t>
                                       </m:r>
                                     </m:num>
                                     <m:den>
@@ -3279,14 +4596,7 @@
                       <w:rFonts w:ascii="Cambria Math" w:hAnsi="Cambria Math"/>
                       <w:lang w:val="en-US"/>
                     </w:rPr>
-                    <m:t>n</m:t>
-                  </m:r>
-                  <m:r>
-                    <w:rPr>
-                      <w:rFonts w:ascii="Cambria Math" w:hAnsi="Cambria Math"/>
-                      <w:lang w:val="en-US"/>
-                    </w:rPr>
-                    <m:t>→∞</m:t>
+                    <m:t>n→∞</m:t>
                   </m:r>
                 </m:sub>
               </m:sSub>
@@ -3329,7 +4639,7 @@
     </w:sdt>
     <w:p/>
     <w:sectPr>
-      <w:footerReference w:type="first" r:id="rId8"/>
+      <w:footerReference w:type="first" r:id="rId9"/>
       <w:pgSz w:w="11906" w:h="16838"/>
       <w:pgMar w:top="720" w:right="720" w:bottom="720" w:left="720" w:header="708" w:footer="708" w:gutter="0"/>
       <w:pgNumType w:start="0"/>
@@ -3403,6 +4713,196 @@
     </w:p>
   </w:footnote>
 </w:footnotes>
+</file>
+
+<file path=word/numbering.xml><?xml version="1.0" encoding="utf-8"?>
+<w:numbering xmlns:wpc="http://schemas.microsoft.com/office/word/2010/wordprocessingCanvas" xmlns:mc="http://schemas.openxmlformats.org/markup-compatibility/2006" xmlns:o="urn:schemas-microsoft-com:office:office" xmlns:r="http://schemas.openxmlformats.org/officeDocument/2006/relationships" xmlns:m="http://schemas.openxmlformats.org/officeDocument/2006/math" xmlns:v="urn:schemas-microsoft-com:vml" xmlns:wp14="http://schemas.microsoft.com/office/word/2010/wordprocessingDrawing" xmlns:wp="http://schemas.openxmlformats.org/drawingml/2006/wordprocessingDrawing" xmlns:w10="urn:schemas-microsoft-com:office:word" xmlns:w="http://schemas.openxmlformats.org/wordprocessingml/2006/main" xmlns:w14="http://schemas.microsoft.com/office/word/2010/wordml" xmlns:wpg="http://schemas.microsoft.com/office/word/2010/wordprocessingGroup" xmlns:wpi="http://schemas.microsoft.com/office/word/2010/wordprocessingInk" xmlns:wne="http://schemas.microsoft.com/office/word/2006/wordml" xmlns:wps="http://schemas.microsoft.com/office/word/2010/wordprocessingShape" mc:Ignorable="w14 wp14">
+  <w:abstractNum w:abstractNumId="0">
+    <w:nsid w:val="0CF1328F"/>
+    <w:multiLevelType w:val="hybridMultilevel"/>
+    <w:tmpl w:val="7D86E32A"/>
+    <w:lvl w:ilvl="0" w:tplc="4BDC85C0">
+      <w:start w:val="1"/>
+      <w:numFmt w:val="decimal"/>
+      <w:lvlText w:val="%1)"/>
+      <w:lvlJc w:val="left"/>
+      <w:pPr>
+        <w:ind w:left="927" w:hanging="360"/>
+      </w:pPr>
+      <w:rPr>
+        <w:rFonts w:asciiTheme="majorHAnsi" w:eastAsiaTheme="majorEastAsia" w:hAnsiTheme="majorHAnsi" w:cstheme="majorBidi" w:hint="default"/>
+        <w:i w:val="0"/>
+      </w:rPr>
+    </w:lvl>
+    <w:lvl w:ilvl="1" w:tplc="04190019" w:tentative="1">
+      <w:start w:val="1"/>
+      <w:numFmt w:val="lowerLetter"/>
+      <w:lvlText w:val="%2."/>
+      <w:lvlJc w:val="left"/>
+      <w:pPr>
+        <w:ind w:left="1647" w:hanging="360"/>
+      </w:pPr>
+    </w:lvl>
+    <w:lvl w:ilvl="2" w:tplc="0419001B" w:tentative="1">
+      <w:start w:val="1"/>
+      <w:numFmt w:val="lowerRoman"/>
+      <w:lvlText w:val="%3."/>
+      <w:lvlJc w:val="right"/>
+      <w:pPr>
+        <w:ind w:left="2367" w:hanging="180"/>
+      </w:pPr>
+    </w:lvl>
+    <w:lvl w:ilvl="3" w:tplc="0419000F" w:tentative="1">
+      <w:start w:val="1"/>
+      <w:numFmt w:val="decimal"/>
+      <w:lvlText w:val="%4."/>
+      <w:lvlJc w:val="left"/>
+      <w:pPr>
+        <w:ind w:left="3087" w:hanging="360"/>
+      </w:pPr>
+    </w:lvl>
+    <w:lvl w:ilvl="4" w:tplc="04190019" w:tentative="1">
+      <w:start w:val="1"/>
+      <w:numFmt w:val="lowerLetter"/>
+      <w:lvlText w:val="%5."/>
+      <w:lvlJc w:val="left"/>
+      <w:pPr>
+        <w:ind w:left="3807" w:hanging="360"/>
+      </w:pPr>
+    </w:lvl>
+    <w:lvl w:ilvl="5" w:tplc="0419001B" w:tentative="1">
+      <w:start w:val="1"/>
+      <w:numFmt w:val="lowerRoman"/>
+      <w:lvlText w:val="%6."/>
+      <w:lvlJc w:val="right"/>
+      <w:pPr>
+        <w:ind w:left="4527" w:hanging="180"/>
+      </w:pPr>
+    </w:lvl>
+    <w:lvl w:ilvl="6" w:tplc="0419000F" w:tentative="1">
+      <w:start w:val="1"/>
+      <w:numFmt w:val="decimal"/>
+      <w:lvlText w:val="%7."/>
+      <w:lvlJc w:val="left"/>
+      <w:pPr>
+        <w:ind w:left="5247" w:hanging="360"/>
+      </w:pPr>
+    </w:lvl>
+    <w:lvl w:ilvl="7" w:tplc="04190019" w:tentative="1">
+      <w:start w:val="1"/>
+      <w:numFmt w:val="lowerLetter"/>
+      <w:lvlText w:val="%8."/>
+      <w:lvlJc w:val="left"/>
+      <w:pPr>
+        <w:ind w:left="5967" w:hanging="360"/>
+      </w:pPr>
+    </w:lvl>
+    <w:lvl w:ilvl="8" w:tplc="0419001B" w:tentative="1">
+      <w:start w:val="1"/>
+      <w:numFmt w:val="lowerRoman"/>
+      <w:lvlText w:val="%9."/>
+      <w:lvlJc w:val="right"/>
+      <w:pPr>
+        <w:ind w:left="6687" w:hanging="180"/>
+      </w:pPr>
+    </w:lvl>
+  </w:abstractNum>
+  <w:abstractNum w:abstractNumId="1">
+    <w:nsid w:val="31C459A5"/>
+    <w:multiLevelType w:val="hybridMultilevel"/>
+    <w:tmpl w:val="CF28C564"/>
+    <w:lvl w:ilvl="0" w:tplc="FD6E04B4">
+      <w:start w:val="1"/>
+      <w:numFmt w:val="decimal"/>
+      <w:lvlText w:val="%1)"/>
+      <w:lvlJc w:val="left"/>
+      <w:pPr>
+        <w:ind w:left="927" w:hanging="360"/>
+      </w:pPr>
+      <w:rPr>
+        <w:rFonts w:hint="default"/>
+      </w:rPr>
+    </w:lvl>
+    <w:lvl w:ilvl="1" w:tplc="04190019" w:tentative="1">
+      <w:start w:val="1"/>
+      <w:numFmt w:val="lowerLetter"/>
+      <w:lvlText w:val="%2."/>
+      <w:lvlJc w:val="left"/>
+      <w:pPr>
+        <w:ind w:left="1647" w:hanging="360"/>
+      </w:pPr>
+    </w:lvl>
+    <w:lvl w:ilvl="2" w:tplc="0419001B" w:tentative="1">
+      <w:start w:val="1"/>
+      <w:numFmt w:val="lowerRoman"/>
+      <w:lvlText w:val="%3."/>
+      <w:lvlJc w:val="right"/>
+      <w:pPr>
+        <w:ind w:left="2367" w:hanging="180"/>
+      </w:pPr>
+    </w:lvl>
+    <w:lvl w:ilvl="3" w:tplc="0419000F" w:tentative="1">
+      <w:start w:val="1"/>
+      <w:numFmt w:val="decimal"/>
+      <w:lvlText w:val="%4."/>
+      <w:lvlJc w:val="left"/>
+      <w:pPr>
+        <w:ind w:left="3087" w:hanging="360"/>
+      </w:pPr>
+    </w:lvl>
+    <w:lvl w:ilvl="4" w:tplc="04190019" w:tentative="1">
+      <w:start w:val="1"/>
+      <w:numFmt w:val="lowerLetter"/>
+      <w:lvlText w:val="%5."/>
+      <w:lvlJc w:val="left"/>
+      <w:pPr>
+        <w:ind w:left="3807" w:hanging="360"/>
+      </w:pPr>
+    </w:lvl>
+    <w:lvl w:ilvl="5" w:tplc="0419001B" w:tentative="1">
+      <w:start w:val="1"/>
+      <w:numFmt w:val="lowerRoman"/>
+      <w:lvlText w:val="%6."/>
+      <w:lvlJc w:val="right"/>
+      <w:pPr>
+        <w:ind w:left="4527" w:hanging="180"/>
+      </w:pPr>
+    </w:lvl>
+    <w:lvl w:ilvl="6" w:tplc="0419000F" w:tentative="1">
+      <w:start w:val="1"/>
+      <w:numFmt w:val="decimal"/>
+      <w:lvlText w:val="%7."/>
+      <w:lvlJc w:val="left"/>
+      <w:pPr>
+        <w:ind w:left="5247" w:hanging="360"/>
+      </w:pPr>
+    </w:lvl>
+    <w:lvl w:ilvl="7" w:tplc="04190019" w:tentative="1">
+      <w:start w:val="1"/>
+      <w:numFmt w:val="lowerLetter"/>
+      <w:lvlText w:val="%8."/>
+      <w:lvlJc w:val="left"/>
+      <w:pPr>
+        <w:ind w:left="5967" w:hanging="360"/>
+      </w:pPr>
+    </w:lvl>
+    <w:lvl w:ilvl="8" w:tplc="0419001B" w:tentative="1">
+      <w:start w:val="1"/>
+      <w:numFmt w:val="lowerRoman"/>
+      <w:lvlText w:val="%9."/>
+      <w:lvlJc w:val="right"/>
+      <w:pPr>
+        <w:ind w:left="6687" w:hanging="180"/>
+      </w:pPr>
+    </w:lvl>
+  </w:abstractNum>
+  <w:num w:numId="1">
+    <w:abstractNumId w:val="1"/>
+  </w:num>
+  <w:num w:numId="2">
+    <w:abstractNumId w:val="0"/>
+  </w:num>
+</w:numbering>
 </file>
 
 <file path=word/styles.xml><?xml version="1.0" encoding="utf-8"?>
@@ -3812,6 +5312,17 @@
       <w:bCs/>
       <w:color w:val="4F81BD" w:themeColor="accent1"/>
     </w:rPr>
+  </w:style>
+  <w:style w:type="paragraph" w:styleId="ListParagraph">
+    <w:name w:val="List Paragraph"/>
+    <w:basedOn w:val="Normal"/>
+    <w:uiPriority w:val="34"/>
+    <w:qFormat/>
+    <w:rsid w:val="009D604F"/>
+    <w:pPr>
+      <w:ind w:left="720"/>
+      <w:contextualSpacing/>
+    </w:pPr>
   </w:style>
 </w:styles>
 </file>
@@ -4224,6 +5735,17 @@
       <w:color w:val="4F81BD" w:themeColor="accent1"/>
     </w:rPr>
   </w:style>
+  <w:style w:type="paragraph" w:styleId="ListParagraph">
+    <w:name w:val="List Paragraph"/>
+    <w:basedOn w:val="Normal"/>
+    <w:uiPriority w:val="34"/>
+    <w:qFormat/>
+    <w:rsid w:val="009D604F"/>
+    <w:pPr>
+      <w:ind w:left="720"/>
+      <w:contextualSpacing/>
+    </w:pPr>
+  </w:style>
 </w:styles>
 </file>
 
@@ -4233,12 +5755,12 @@
 
 <file path=word/glossary/fontTable.xml><?xml version="1.0" encoding="utf-8"?>
 <w:fonts xmlns:mc="http://schemas.openxmlformats.org/markup-compatibility/2006" xmlns:r="http://schemas.openxmlformats.org/officeDocument/2006/relationships" xmlns:w="http://schemas.openxmlformats.org/wordprocessingml/2006/main" xmlns:w14="http://schemas.microsoft.com/office/word/2010/wordml" mc:Ignorable="w14">
-  <w:font w:name="Calibri">
-    <w:panose1 w:val="020F0502020204030204"/>
+  <w:font w:name="Cambria">
+    <w:panose1 w:val="02040503050406030204"/>
     <w:charset w:val="CC"/>
-    <w:family w:val="swiss"/>
+    <w:family w:val="roman"/>
     <w:pitch w:val="variable"/>
-    <w:sig w:usb0="E00002FF" w:usb1="4000ACFF" w:usb2="00000001" w:usb3="00000000" w:csb0="0000019F" w:csb1="00000000"/>
+    <w:sig w:usb0="E00002FF" w:usb1="400004FF" w:usb2="00000000" w:usb3="00000000" w:csb0="0000019F" w:csb1="00000000"/>
   </w:font>
   <w:font w:name="Times New Roman">
     <w:panose1 w:val="02020603050405020304"/>
@@ -4247,12 +5769,12 @@
     <w:pitch w:val="variable"/>
     <w:sig w:usb0="E0002AFF" w:usb1="C0007841" w:usb2="00000009" w:usb3="00000000" w:csb0="000001FF" w:csb1="00000000"/>
   </w:font>
-  <w:font w:name="Cambria">
-    <w:panose1 w:val="02040503050406030204"/>
+  <w:font w:name="Calibri">
+    <w:panose1 w:val="020F0502020204030204"/>
     <w:charset w:val="CC"/>
-    <w:family w:val="roman"/>
+    <w:family w:val="swiss"/>
     <w:pitch w:val="variable"/>
-    <w:sig w:usb0="E00002FF" w:usb1="400004FF" w:usb2="00000000" w:usb3="00000000" w:csb0="0000019F" w:csb1="00000000"/>
+    <w:sig w:usb0="E00002FF" w:usb1="4000ACFF" w:usb2="00000001" w:usb3="00000000" w:csb0="0000019F" w:csb1="00000000"/>
   </w:font>
   <w:font w:name="Tahoma">
     <w:panose1 w:val="020B0604030504040204"/>
@@ -4286,6 +5808,8 @@
   <w:rsids>
     <w:rsidRoot w:val="00B93BC8"/>
     <w:rsid w:val="00612038"/>
+    <w:rsid w:val="00617081"/>
+    <w:rsid w:val="00861C36"/>
     <w:rsid w:val="00B93BC8"/>
   </w:rsids>
   <m:mathPr>
@@ -4500,7 +6024,7 @@
     <w:basedOn w:val="DefaultParagraphFont"/>
     <w:uiPriority w:val="99"/>
     <w:semiHidden/>
-    <w:rsid w:val="00B93BC8"/>
+    <w:rsid w:val="00617081"/>
     <w:rPr>
       <w:color w:val="808080"/>
     </w:rPr>
@@ -4700,7 +6224,7 @@
     <w:basedOn w:val="DefaultParagraphFont"/>
     <w:uiPriority w:val="99"/>
     <w:semiHidden/>
-    <w:rsid w:val="00B93BC8"/>
+    <w:rsid w:val="00617081"/>
     <w:rPr>
       <w:color w:val="808080"/>
     </w:rPr>

</xml_diff>